<commit_message>
Minimal Playability Game - 1 late day
</commit_message>
<xml_diff>
--- a/Minimal Playability Game.docx
+++ b/Minimal Playability Game.docx
@@ -119,220 +119,237 @@
         <w:jc w:val="center"/>
         <w:rPr>
           <w:rFonts w:ascii="Roboto" w:cs="Roboto" w:eastAsia="Roboto" w:hAnsi="Roboto"/>
+          <w:color w:val="434343"/>
+          <w:sz w:val="20"/>
+          <w:szCs w:val="20"/>
+        </w:rPr>
+      </w:pPr>
+      <w:bookmarkStart w:colFirst="0" w:colLast="0" w:name="_vnk24dneeog7" w:id="3"/>
+      <w:bookmarkEnd w:id="3"/>
+      <w:r>
+        <w:rPr>
+          <w:rFonts w:ascii="Roboto" w:cs="Roboto" w:eastAsia="Roboto" w:hAnsi="Roboto"/>
+          <w:color w:val="434343"/>
+          <w:sz w:val="20"/>
+          <w:szCs w:val="20"/>
+          <w:rtl w:val="0"/>
+        </w:rPr>
+        <w:t xml:space="preserve">Fall 2019/20</w:t>
+      </w:r>
+    </w:p>
+    <w:p>
+      <w:pPr>
+        <w:rPr>
+          <w:b w:val="1"/>
+          <w:color w:val="ff0000"/>
+        </w:rPr>
+      </w:pPr>
+      <w:r>
+        <w:rPr>
+          <w:b w:val="1"/>
+          <w:color w:val="ff0000"/>
+          <w:rtl w:val="0"/>
+        </w:rPr>
+        <w:t xml:space="preserve">Using up 1 late day</w:t>
+      </w:r>
+      <w:r>
+        <w:rPr>
+          <w:rtl w:val="0"/>
+        </w:rPr>
+      </w:r>
+    </w:p>
+    <w:p>
+      <w:pPr>
+        <w:spacing w:line="275.99998201642717" w:lineRule="auto"/>
+        <w:rPr>
+          <w:rFonts w:ascii="Roboto" w:cs="Roboto" w:eastAsia="Roboto" w:hAnsi="Roboto"/>
           <w:sz w:val="28"/>
           <w:szCs w:val="28"/>
         </w:rPr>
       </w:pPr>
-      <w:bookmarkStart w:colFirst="0" w:colLast="0" w:name="_vnk24dneeog7" w:id="3"/>
-      <w:bookmarkEnd w:id="3"/>
-      <w:r>
-        <w:rPr>
-          <w:rFonts w:ascii="Roboto" w:cs="Roboto" w:eastAsia="Roboto" w:hAnsi="Roboto"/>
-          <w:color w:val="434343"/>
-          <w:sz w:val="20"/>
-          <w:szCs w:val="20"/>
-          <w:rtl w:val="0"/>
-        </w:rPr>
-        <w:t xml:space="preserve">Fall 2019/20</w:t>
-      </w:r>
-      <w:r>
-        <w:rPr>
-          <w:rtl w:val="0"/>
-        </w:rPr>
-      </w:r>
-    </w:p>
-    <w:p>
-      <w:pPr>
-        <w:spacing w:line="275.99998201642717" w:lineRule="auto"/>
+      <w:r>
         <w:rPr>
           <w:rFonts w:ascii="Roboto" w:cs="Roboto" w:eastAsia="Roboto" w:hAnsi="Roboto"/>
           <w:sz w:val="28"/>
           <w:szCs w:val="28"/>
-        </w:rPr>
-      </w:pPr>
-      <w:r>
-        <w:rPr>
-          <w:rFonts w:ascii="Roboto" w:cs="Roboto" w:eastAsia="Roboto" w:hAnsi="Roboto"/>
+          <w:rtl w:val="0"/>
+        </w:rPr>
+        <w:t xml:space="preserve">Team members</w:t>
+      </w:r>
+    </w:p>
+    <w:p>
+      <w:pPr>
+        <w:spacing w:line="276.00000208074397" w:lineRule="auto"/>
+        <w:rPr>
+          <w:rFonts w:ascii="Roboto" w:cs="Roboto" w:eastAsia="Roboto" w:hAnsi="Roboto"/>
+          <w:color w:val="434343"/>
+          <w:sz w:val="20"/>
+          <w:szCs w:val="20"/>
+        </w:rPr>
+      </w:pPr>
+      <w:r>
+        <w:rPr>
+          <w:rtl w:val="0"/>
+        </w:rPr>
+      </w:r>
+    </w:p>
+    <w:p>
+      <w:pPr>
+        <w:spacing w:line="276.00000208074397" w:lineRule="auto"/>
+        <w:rPr>
+          <w:rFonts w:ascii="Roboto" w:cs="Roboto" w:eastAsia="Roboto" w:hAnsi="Roboto"/>
+          <w:color w:val="434343"/>
+          <w:sz w:val="20"/>
+          <w:szCs w:val="20"/>
+        </w:rPr>
+      </w:pPr>
+      <w:r>
+        <w:rPr>
+          <w:rFonts w:ascii="Roboto" w:cs="Roboto" w:eastAsia="Roboto" w:hAnsi="Roboto"/>
+          <w:color w:val="434343"/>
+          <w:sz w:val="20"/>
+          <w:szCs w:val="20"/>
+          <w:rtl w:val="0"/>
+        </w:rPr>
+        <w:t xml:space="preserve">Kunal Aildasani 35162156</w:t>
+      </w:r>
+    </w:p>
+    <w:p>
+      <w:pPr>
+        <w:spacing w:line="276.00000208074397" w:lineRule="auto"/>
+        <w:rPr>
+          <w:rFonts w:ascii="Roboto" w:cs="Roboto" w:eastAsia="Roboto" w:hAnsi="Roboto"/>
+          <w:color w:val="434343"/>
+          <w:sz w:val="20"/>
+          <w:szCs w:val="20"/>
+        </w:rPr>
+      </w:pPr>
+      <w:r>
+        <w:rPr>
+          <w:rFonts w:ascii="Roboto" w:cs="Roboto" w:eastAsia="Roboto" w:hAnsi="Roboto"/>
+          <w:color w:val="434343"/>
+          <w:sz w:val="20"/>
+          <w:szCs w:val="20"/>
+          <w:rtl w:val="0"/>
+        </w:rPr>
+        <w:t xml:space="preserve">Jose Arevalo 33250151</w:t>
+      </w:r>
+    </w:p>
+    <w:p>
+      <w:pPr>
+        <w:spacing w:line="276.00000208074397" w:lineRule="auto"/>
+        <w:rPr>
+          <w:rFonts w:ascii="Roboto" w:cs="Roboto" w:eastAsia="Roboto" w:hAnsi="Roboto"/>
+          <w:color w:val="434343"/>
+          <w:sz w:val="20"/>
+          <w:szCs w:val="20"/>
+        </w:rPr>
+      </w:pPr>
+      <w:r>
+        <w:rPr>
+          <w:rFonts w:ascii="Roboto" w:cs="Roboto" w:eastAsia="Roboto" w:hAnsi="Roboto"/>
+          <w:color w:val="434343"/>
+          <w:sz w:val="20"/>
+          <w:szCs w:val="20"/>
+          <w:rtl w:val="0"/>
+        </w:rPr>
+        <w:t xml:space="preserve">Seraph Hong 38134110</w:t>
+      </w:r>
+    </w:p>
+    <w:p>
+      <w:pPr>
+        <w:spacing w:line="276.00000208074397" w:lineRule="auto"/>
+        <w:rPr>
+          <w:rFonts w:ascii="Roboto" w:cs="Roboto" w:eastAsia="Roboto" w:hAnsi="Roboto"/>
+          <w:color w:val="434343"/>
+          <w:sz w:val="20"/>
+          <w:szCs w:val="20"/>
+        </w:rPr>
+      </w:pPr>
+      <w:r>
+        <w:rPr>
+          <w:rFonts w:ascii="Roboto" w:cs="Roboto" w:eastAsia="Roboto" w:hAnsi="Roboto"/>
+          <w:color w:val="434343"/>
+          <w:sz w:val="20"/>
+          <w:szCs w:val="20"/>
+          <w:rtl w:val="0"/>
+        </w:rPr>
+        <w:t xml:space="preserve">Viven Iyer 13877337</w:t>
+      </w:r>
+    </w:p>
+    <w:p>
+      <w:pPr>
+        <w:spacing w:line="276.00000208074397" w:lineRule="auto"/>
+        <w:rPr>
+          <w:rFonts w:ascii="Roboto" w:cs="Roboto" w:eastAsia="Roboto" w:hAnsi="Roboto"/>
+          <w:color w:val="434343"/>
+          <w:sz w:val="20"/>
+          <w:szCs w:val="20"/>
+        </w:rPr>
+      </w:pPr>
+      <w:r>
+        <w:rPr>
+          <w:rFonts w:ascii="Roboto" w:cs="Roboto" w:eastAsia="Roboto" w:hAnsi="Roboto"/>
+          <w:color w:val="434343"/>
+          <w:sz w:val="20"/>
+          <w:szCs w:val="20"/>
+          <w:rtl w:val="0"/>
+        </w:rPr>
+        <w:t xml:space="preserve">Taiga Kimura 12168167</w:t>
+      </w:r>
+    </w:p>
+    <w:p>
+      <w:pPr>
+        <w:spacing w:line="276.00000208074397" w:lineRule="auto"/>
+        <w:rPr>
+          <w:rFonts w:ascii="Roboto" w:cs="Roboto" w:eastAsia="Roboto" w:hAnsi="Roboto"/>
+          <w:color w:val="434343"/>
+          <w:sz w:val="20"/>
+          <w:szCs w:val="20"/>
+        </w:rPr>
+      </w:pPr>
+      <w:r>
+        <w:rPr>
+          <w:rFonts w:ascii="Roboto" w:cs="Roboto" w:eastAsia="Roboto" w:hAnsi="Roboto"/>
+          <w:color w:val="434343"/>
+          <w:sz w:val="20"/>
+          <w:szCs w:val="20"/>
+          <w:rtl w:val="0"/>
+        </w:rPr>
+        <w:t xml:space="preserve">Jvalana Shankar 20566155</w:t>
+      </w:r>
+    </w:p>
+    <w:p>
+      <w:pPr>
+        <w:spacing w:line="276.00000208074397" w:lineRule="auto"/>
+        <w:rPr>
+          <w:rFonts w:ascii="Roboto" w:cs="Roboto" w:eastAsia="Roboto" w:hAnsi="Roboto"/>
+          <w:color w:val="434343"/>
+          <w:sz w:val="20"/>
+          <w:szCs w:val="20"/>
+        </w:rPr>
+      </w:pPr>
+      <w:r>
+        <w:rPr>
+          <w:rtl w:val="0"/>
+        </w:rPr>
+      </w:r>
+    </w:p>
+    <w:p>
+      <w:pPr>
+        <w:rPr>
+          <w:rFonts w:ascii="Roboto" w:cs="Roboto" w:eastAsia="Roboto" w:hAnsi="Roboto"/>
+          <w:color w:val="434343"/>
           <w:sz w:val="28"/>
           <w:szCs w:val="28"/>
-          <w:rtl w:val="0"/>
-        </w:rPr>
-        <w:t xml:space="preserve">Team members</w:t>
-      </w:r>
-    </w:p>
-    <w:p>
-      <w:pPr>
-        <w:spacing w:line="276.00000208074397" w:lineRule="auto"/>
-        <w:rPr>
-          <w:rFonts w:ascii="Roboto" w:cs="Roboto" w:eastAsia="Roboto" w:hAnsi="Roboto"/>
-          <w:color w:val="434343"/>
-          <w:sz w:val="20"/>
-          <w:szCs w:val="20"/>
-        </w:rPr>
-      </w:pPr>
-      <w:r>
-        <w:rPr>
-          <w:rtl w:val="0"/>
-        </w:rPr>
-      </w:r>
-    </w:p>
-    <w:p>
-      <w:pPr>
-        <w:spacing w:line="276.00000208074397" w:lineRule="auto"/>
-        <w:rPr>
-          <w:rFonts w:ascii="Roboto" w:cs="Roboto" w:eastAsia="Roboto" w:hAnsi="Roboto"/>
-          <w:color w:val="434343"/>
-          <w:sz w:val="20"/>
-          <w:szCs w:val="20"/>
-        </w:rPr>
-      </w:pPr>
-      <w:r>
-        <w:rPr>
-          <w:rFonts w:ascii="Roboto" w:cs="Roboto" w:eastAsia="Roboto" w:hAnsi="Roboto"/>
-          <w:color w:val="434343"/>
-          <w:sz w:val="20"/>
-          <w:szCs w:val="20"/>
-          <w:rtl w:val="0"/>
-        </w:rPr>
-        <w:t xml:space="preserve">Kunal Aildasani 35162156</w:t>
-      </w:r>
-    </w:p>
-    <w:p>
-      <w:pPr>
-        <w:spacing w:line="276.00000208074397" w:lineRule="auto"/>
-        <w:rPr>
-          <w:rFonts w:ascii="Roboto" w:cs="Roboto" w:eastAsia="Roboto" w:hAnsi="Roboto"/>
-          <w:color w:val="434343"/>
-          <w:sz w:val="20"/>
-          <w:szCs w:val="20"/>
-        </w:rPr>
-      </w:pPr>
-      <w:r>
-        <w:rPr>
-          <w:rFonts w:ascii="Roboto" w:cs="Roboto" w:eastAsia="Roboto" w:hAnsi="Roboto"/>
-          <w:color w:val="434343"/>
-          <w:sz w:val="20"/>
-          <w:szCs w:val="20"/>
-          <w:rtl w:val="0"/>
-        </w:rPr>
-        <w:t xml:space="preserve">Jose Arevalo 33250151</w:t>
-      </w:r>
-    </w:p>
-    <w:p>
-      <w:pPr>
-        <w:spacing w:line="276.00000208074397" w:lineRule="auto"/>
-        <w:rPr>
-          <w:rFonts w:ascii="Roboto" w:cs="Roboto" w:eastAsia="Roboto" w:hAnsi="Roboto"/>
-          <w:color w:val="434343"/>
-          <w:sz w:val="20"/>
-          <w:szCs w:val="20"/>
-        </w:rPr>
-      </w:pPr>
-      <w:r>
-        <w:rPr>
-          <w:rFonts w:ascii="Roboto" w:cs="Roboto" w:eastAsia="Roboto" w:hAnsi="Roboto"/>
-          <w:color w:val="434343"/>
-          <w:sz w:val="20"/>
-          <w:szCs w:val="20"/>
-          <w:rtl w:val="0"/>
-        </w:rPr>
-        <w:t xml:space="preserve">Seraph Hong 38134110</w:t>
-      </w:r>
-    </w:p>
-    <w:p>
-      <w:pPr>
-        <w:spacing w:line="276.00000208074397" w:lineRule="auto"/>
-        <w:rPr>
-          <w:rFonts w:ascii="Roboto" w:cs="Roboto" w:eastAsia="Roboto" w:hAnsi="Roboto"/>
-          <w:color w:val="434343"/>
-          <w:sz w:val="20"/>
-          <w:szCs w:val="20"/>
-        </w:rPr>
-      </w:pPr>
-      <w:r>
-        <w:rPr>
-          <w:rFonts w:ascii="Roboto" w:cs="Roboto" w:eastAsia="Roboto" w:hAnsi="Roboto"/>
-          <w:color w:val="434343"/>
-          <w:sz w:val="20"/>
-          <w:szCs w:val="20"/>
-          <w:rtl w:val="0"/>
-        </w:rPr>
-        <w:t xml:space="preserve">Viven Iyer 13877337</w:t>
-      </w:r>
-    </w:p>
-    <w:p>
-      <w:pPr>
-        <w:spacing w:line="276.00000208074397" w:lineRule="auto"/>
-        <w:rPr>
-          <w:rFonts w:ascii="Roboto" w:cs="Roboto" w:eastAsia="Roboto" w:hAnsi="Roboto"/>
-          <w:color w:val="434343"/>
-          <w:sz w:val="20"/>
-          <w:szCs w:val="20"/>
-        </w:rPr>
-      </w:pPr>
-      <w:r>
-        <w:rPr>
-          <w:rFonts w:ascii="Roboto" w:cs="Roboto" w:eastAsia="Roboto" w:hAnsi="Roboto"/>
-          <w:color w:val="434343"/>
-          <w:sz w:val="20"/>
-          <w:szCs w:val="20"/>
-          <w:rtl w:val="0"/>
-        </w:rPr>
-        <w:t xml:space="preserve">Taiga Kimura 12168167</w:t>
-      </w:r>
-    </w:p>
-    <w:p>
-      <w:pPr>
-        <w:spacing w:line="276.00000208074397" w:lineRule="auto"/>
-        <w:rPr>
-          <w:rFonts w:ascii="Roboto" w:cs="Roboto" w:eastAsia="Roboto" w:hAnsi="Roboto"/>
-          <w:color w:val="434343"/>
-          <w:sz w:val="20"/>
-          <w:szCs w:val="20"/>
-        </w:rPr>
-      </w:pPr>
-      <w:r>
-        <w:rPr>
-          <w:rFonts w:ascii="Roboto" w:cs="Roboto" w:eastAsia="Roboto" w:hAnsi="Roboto"/>
-          <w:color w:val="434343"/>
-          <w:sz w:val="20"/>
-          <w:szCs w:val="20"/>
-          <w:rtl w:val="0"/>
-        </w:rPr>
-        <w:t xml:space="preserve">Jvalana Shankar 20566155</w:t>
-      </w:r>
-    </w:p>
-    <w:p>
-      <w:pPr>
-        <w:spacing w:line="276.00000208074397" w:lineRule="auto"/>
-        <w:rPr>
-          <w:rFonts w:ascii="Roboto" w:cs="Roboto" w:eastAsia="Roboto" w:hAnsi="Roboto"/>
-          <w:color w:val="434343"/>
-          <w:sz w:val="20"/>
-          <w:szCs w:val="20"/>
-        </w:rPr>
-      </w:pPr>
-      <w:r>
-        <w:rPr>
-          <w:rtl w:val="0"/>
-        </w:rPr>
-      </w:r>
-    </w:p>
-    <w:p>
-      <w:pPr>
+        </w:rPr>
+      </w:pPr>
+      <w:r>
         <w:rPr>
           <w:rFonts w:ascii="Roboto" w:cs="Roboto" w:eastAsia="Roboto" w:hAnsi="Roboto"/>
           <w:color w:val="434343"/>
           <w:sz w:val="28"/>
           <w:szCs w:val="28"/>
-        </w:rPr>
-      </w:pPr>
-      <w:r>
-        <w:rPr>
-          <w:rFonts w:ascii="Roboto" w:cs="Roboto" w:eastAsia="Roboto" w:hAnsi="Roboto"/>
-          <w:color w:val="434343"/>
-          <w:sz w:val="28"/>
-          <w:szCs w:val="28"/>
           <w:rtl w:val="0"/>
         </w:rPr>
         <w:t xml:space="preserve">Development Plan</w:t>
@@ -1311,6 +1328,33 @@
     <w:p>
       <w:pPr>
         <w:numPr>
+          <w:ilvl w:val="2"/>
+          <w:numId w:val="1"/>
+        </w:numPr>
+        <w:spacing w:line="239.9999895962802" w:lineRule="auto"/>
+        <w:ind w:left="2160" w:hanging="360"/>
+        <w:rPr>
+          <w:rFonts w:ascii="Roboto" w:cs="Roboto" w:eastAsia="Roboto" w:hAnsi="Roboto"/>
+          <w:color w:val="434343"/>
+          <w:sz w:val="20"/>
+          <w:szCs w:val="20"/>
+          <w:u w:val="none"/>
+        </w:rPr>
+      </w:pPr>
+      <w:r>
+        <w:rPr>
+          <w:rFonts w:ascii="Roboto" w:cs="Roboto" w:eastAsia="Roboto" w:hAnsi="Roboto"/>
+          <w:color w:val="434343"/>
+          <w:sz w:val="20"/>
+          <w:szCs w:val="20"/>
+          <w:rtl w:val="0"/>
+        </w:rPr>
+        <w:t xml:space="preserve">Pathing AI</w:t>
+      </w:r>
+    </w:p>
+    <w:p>
+      <w:pPr>
+        <w:numPr>
           <w:ilvl w:val="1"/>
           <w:numId w:val="1"/>
         </w:numPr>
@@ -1454,10 +1498,32 @@
         </w:rPr>
         <w:t xml:space="preserve">Game music created</w:t>
       </w:r>
-      <w:r>
-        <w:rPr>
-          <w:rtl w:val="0"/>
-        </w:rPr>
+    </w:p>
+    <w:p>
+      <w:pPr>
+        <w:numPr>
+          <w:ilvl w:val="1"/>
+          <w:numId w:val="1"/>
+        </w:numPr>
+        <w:spacing w:line="239.9999895962802" w:lineRule="auto"/>
+        <w:ind w:left="1440" w:hanging="360"/>
+        <w:rPr>
+          <w:rFonts w:ascii="Roboto" w:cs="Roboto" w:eastAsia="Roboto" w:hAnsi="Roboto"/>
+          <w:color w:val="434343"/>
+          <w:sz w:val="20"/>
+          <w:szCs w:val="20"/>
+          <w:u w:val="none"/>
+        </w:rPr>
+      </w:pPr>
+      <w:r>
+        <w:rPr>
+          <w:rFonts w:ascii="Roboto" w:cs="Roboto" w:eastAsia="Roboto" w:hAnsi="Roboto"/>
+          <w:color w:val="434343"/>
+          <w:sz w:val="20"/>
+          <w:szCs w:val="20"/>
+          <w:rtl w:val="0"/>
+        </w:rPr>
+        <w:t xml:space="preserve">Camera Follow Functionality</w:t>
       </w:r>
     </w:p>
     <w:p>

</xml_diff>

<commit_message>
Minimal Playable Game - 1 day late
</commit_message>
<xml_diff>
--- a/Minimal Playability Game.docx
+++ b/Minimal Playability Game.docx
@@ -1010,6 +1010,33 @@
     <w:p>
       <w:pPr>
         <w:numPr>
+          <w:ilvl w:val="2"/>
+          <w:numId w:val="1"/>
+        </w:numPr>
+        <w:spacing w:line="239.9999895962802" w:lineRule="auto"/>
+        <w:ind w:left="2160" w:hanging="360"/>
+        <w:rPr>
+          <w:rFonts w:ascii="Roboto" w:cs="Roboto" w:eastAsia="Roboto" w:hAnsi="Roboto"/>
+          <w:color w:val="434343"/>
+          <w:sz w:val="20"/>
+          <w:szCs w:val="20"/>
+          <w:u w:val="none"/>
+        </w:rPr>
+      </w:pPr>
+      <w:r>
+        <w:rPr>
+          <w:rFonts w:ascii="Roboto" w:cs="Roboto" w:eastAsia="Roboto" w:hAnsi="Roboto"/>
+          <w:color w:val="434343"/>
+          <w:sz w:val="20"/>
+          <w:szCs w:val="20"/>
+          <w:rtl w:val="0"/>
+        </w:rPr>
+        <w:t xml:space="preserve">Map implemented through texture tiling</w:t>
+      </w:r>
+    </w:p>
+    <w:p>
+      <w:pPr>
+        <w:numPr>
           <w:ilvl w:val="1"/>
           <w:numId w:val="1"/>
         </w:numPr>
@@ -1427,7 +1454,7 @@
           <w:szCs w:val="20"/>
           <w:rtl w:val="0"/>
         </w:rPr>
-        <w:t xml:space="preserve">Including color detection on collision - if blue on blue tile</w:t>
+        <w:t xml:space="preserve">Including color detection on collision - if blue on blue tile, character is undetectable, if another color on a blue tile, character is detectable, thus in danger</w:t>
       </w:r>
     </w:p>
     <w:p>

</xml_diff>